<commit_message>
Completed final draft pdf
Had to remove all unnecessary sections and cut down some parts.

Added function and return of function explanation to walkthrough section.
</commit_message>
<xml_diff>
--- a/docs/CITS3002-report.docx
+++ b/docs/CITS3002-report.docx
@@ -4,49 +4,81 @@
   <w:body>
     <w:p>
       <w:pPr>
-        <w:pStyle w:val="Heading1"/>
-        <w:jc w:val="center"/>
-      </w:pPr>
-      <w:r>
-        <w:t>CITS3002 Report</w:t>
-      </w:r>
+        <w:pStyle w:val="Heading2"/>
+      </w:pPr>
     </w:p>
     <w:tbl>
       <w:tblPr>
         <w:tblStyle w:val="TableGrid"/>
+        <w:tblpPr w:leftFromText="180" w:rightFromText="180" w:vertAnchor="text" w:horzAnchor="margin" w:tblpXSpec="right" w:tblpY="180"/>
         <w:tblW w:w="0" w:type="auto"/>
         <w:tblLook w:val="04A0" w:firstRow="1" w:lastRow="0" w:firstColumn="1" w:lastColumn="0" w:noHBand="0" w:noVBand="1"/>
       </w:tblPr>
       <w:tblGrid>
-        <w:gridCol w:w="5228"/>
-        <w:gridCol w:w="5228"/>
+        <w:gridCol w:w="2865"/>
+        <w:gridCol w:w="1808"/>
       </w:tblGrid>
       <w:tr>
+        <w:trPr>
+          <w:trHeight w:val="262"/>
+        </w:trPr>
         <w:tc>
           <w:tcPr>
-            <w:tcW w:w="5228" w:type="dxa"/>
+            <w:tcW w:w="2865" w:type="dxa"/>
           </w:tcPr>
           <w:p>
+            <w:pPr>
+              <w:jc w:val="center"/>
+              <w:rPr>
+                <w:b/>
+                <w:bCs/>
+              </w:rPr>
+            </w:pPr>
             <w:r>
+              <w:rPr>
+                <w:b/>
+                <w:bCs/>
+              </w:rPr>
+              <w:t xml:space="preserve">Student </w:t>
+            </w:r>
+            <w:r>
+              <w:rPr>
+                <w:b/>
+                <w:bCs/>
+              </w:rPr>
               <w:t>Name</w:t>
             </w:r>
           </w:p>
         </w:tc>
         <w:tc>
           <w:tcPr>
-            <w:tcW w:w="5228" w:type="dxa"/>
+            <w:tcW w:w="1808" w:type="dxa"/>
           </w:tcPr>
           <w:p>
+            <w:pPr>
+              <w:jc w:val="center"/>
+              <w:rPr>
+                <w:b/>
+                <w:bCs/>
+              </w:rPr>
+            </w:pPr>
             <w:r>
+              <w:rPr>
+                <w:b/>
+                <w:bCs/>
+              </w:rPr>
               <w:t>Student Number</w:t>
             </w:r>
           </w:p>
         </w:tc>
       </w:tr>
       <w:tr>
+        <w:trPr>
+          <w:trHeight w:val="247"/>
+        </w:trPr>
         <w:tc>
           <w:tcPr>
-            <w:tcW w:w="5228" w:type="dxa"/>
+            <w:tcW w:w="2865" w:type="dxa"/>
           </w:tcPr>
           <w:p>
             <w:r>
@@ -56,7 +88,7 @@
         </w:tc>
         <w:tc>
           <w:tcPr>
-            <w:tcW w:w="5228" w:type="dxa"/>
+            <w:tcW w:w="1808" w:type="dxa"/>
           </w:tcPr>
           <w:p>
             <w:r>
@@ -66,19 +98,38 @@
         </w:tc>
       </w:tr>
       <w:tr>
+        <w:trPr>
+          <w:trHeight w:val="262"/>
+        </w:trPr>
         <w:tc>
           <w:tcPr>
-            <w:tcW w:w="5228" w:type="dxa"/>
+            <w:tcW w:w="2865" w:type="dxa"/>
           </w:tcPr>
           <w:p>
             <w:r>
-              <w:t>Anfernee Pontilan Alviar      </w:t>
+              <w:t xml:space="preserve">Anfernee </w:t>
+            </w:r>
+            <w:proofErr w:type="spellStart"/>
+            <w:r>
+              <w:t>Pontilan</w:t>
+            </w:r>
+            <w:proofErr w:type="spellEnd"/>
+            <w:r>
+              <w:t xml:space="preserve"> </w:t>
+            </w:r>
+            <w:proofErr w:type="spellStart"/>
+            <w:r>
+              <w:t>Alviar</w:t>
+            </w:r>
+            <w:proofErr w:type="spellEnd"/>
+            <w:r>
+              <w:t xml:space="preserve">      </w:t>
             </w:r>
           </w:p>
         </w:tc>
         <w:tc>
           <w:tcPr>
-            <w:tcW w:w="5228" w:type="dxa"/>
+            <w:tcW w:w="1808" w:type="dxa"/>
           </w:tcPr>
           <w:p>
             <w:r>
@@ -88,9 +139,12 @@
         </w:tc>
       </w:tr>
       <w:tr>
+        <w:trPr>
+          <w:trHeight w:val="247"/>
+        </w:trPr>
         <w:tc>
           <w:tcPr>
-            <w:tcW w:w="5228" w:type="dxa"/>
+            <w:tcW w:w="2865" w:type="dxa"/>
           </w:tcPr>
           <w:p>
             <w:r>
@@ -100,7 +154,7 @@
         </w:tc>
         <w:tc>
           <w:tcPr>
-            <w:tcW w:w="5228" w:type="dxa"/>
+            <w:tcW w:w="1808" w:type="dxa"/>
           </w:tcPr>
           <w:p>
             <w:r>
@@ -117,32 +171,61 @@
       <w:r>
         <w:t>Date Submitted:  </w:t>
       </w:r>
+      <w:r>
+        <w:t>25/05/2022</w:t>
+      </w:r>
     </w:p>
     <w:p>
       <w:pPr>
         <w:spacing w:after="0" w:line="240" w:lineRule="auto"/>
       </w:pPr>
       <w:r>
+        <w:t>Date Due: 25/05/2022</w:t>
+      </w:r>
+      <w:r>
+        <w:t>,</w:t>
+      </w:r>
+      <w:r>
+        <w:t xml:space="preserve"> 5pm</w:t>
+      </w:r>
+    </w:p>
+    <w:p>
+      <w:pPr>
+        <w:spacing w:after="0" w:line="240" w:lineRule="auto"/>
+      </w:pPr>
+      <w:r>
         <w:t>Lecturer: Dr Chris McDonald</w:t>
       </w:r>
-    </w:p>
-    <w:p>
-      <w:pPr>
-        <w:spacing w:line="240" w:lineRule="auto"/>
-        <w:rPr>
-          <w:color w:val="FF0000"/>
-        </w:rPr>
-      </w:pPr>
-      <w:r>
-        <w:rPr>
-          <w:color w:val="FF0000"/>
-        </w:rPr>
-        <w:t>3. the conditions under which remote compilation and linking appears to perform better (faster) than just using your local machine.</w:t>
+      <w:r>
+        <w:br/>
+      </w:r>
+      <w:r>
+        <w:t xml:space="preserve">Unit </w:t>
+      </w:r>
+      <w:r>
+        <w:t>Code: CITS3002</w:t>
+      </w:r>
+      <w:r>
+        <w:br/>
+      </w:r>
+      <w:r>
+        <w:t xml:space="preserve">Unit </w:t>
+      </w:r>
+      <w:r>
+        <w:t>Name: Computer Networks</w:t>
       </w:r>
     </w:p>
     <w:p>
       <w:pPr>
         <w:pStyle w:val="Heading2"/>
+        <w:pBdr>
+          <w:bottom w:val="single" w:sz="6" w:space="1" w:color="auto"/>
+        </w:pBdr>
+      </w:pPr>
+    </w:p>
+    <w:p>
+      <w:pPr>
+        <w:pStyle w:val="Heading2"/>
       </w:pPr>
       <w:r>
         <w:t>Protocol Design</w:t>
@@ -152,6 +235,11 @@
       <w:pPr>
         <w:pStyle w:val="Heading3"/>
       </w:pPr>
+    </w:p>
+    <w:p>
+      <w:pPr>
+        <w:pStyle w:val="Heading3"/>
+      </w:pPr>
       <w:r>
         <w:t>Encoding type</w:t>
       </w:r>
@@ -161,6 +249,8 @@
         <w:pStyle w:val="Heading3"/>
         <w:rPr>
           <w:rFonts w:asciiTheme="minorHAnsi" w:eastAsiaTheme="minorHAnsi" w:hAnsiTheme="minorHAnsi" w:cstheme="minorBidi"/>
+          <w:i w:val="0"/>
+          <w:iCs/>
           <w:color w:val="auto"/>
           <w:sz w:val="22"/>
           <w:szCs w:val="22"/>
@@ -169,40 +259,280 @@
       <w:r>
         <w:rPr>
           <w:rFonts w:asciiTheme="minorHAnsi" w:eastAsiaTheme="minorHAnsi" w:hAnsiTheme="minorHAnsi" w:cstheme="minorBidi"/>
+          <w:i w:val="0"/>
+          <w:iCs/>
           <w:color w:val="auto"/>
           <w:sz w:val="22"/>
           <w:szCs w:val="22"/>
         </w:rPr>
-        <w:t>Integers will be encoded into 8 bytes using the big edian byte order, where the most significant bytes will be stored first, at the lowest storage address. Strings will be encoded using the utf-8 standard.</w:t>
-      </w:r>
-    </w:p>
-    <w:p>
-      <w:pPr>
-        <w:pStyle w:val="Heading3"/>
+        <w:t xml:space="preserve">Integers will be encoded into 8 bytes using the big </w:t>
+      </w:r>
+      <w:proofErr w:type="spellStart"/>
+      <w:r>
         <w:rPr>
           <w:rFonts w:asciiTheme="minorHAnsi" w:eastAsiaTheme="minorHAnsi" w:hAnsiTheme="minorHAnsi" w:cstheme="minorBidi"/>
+          <w:i w:val="0"/>
+          <w:iCs/>
           <w:color w:val="auto"/>
           <w:sz w:val="22"/>
           <w:szCs w:val="22"/>
         </w:rPr>
-      </w:pPr>
+        <w:t>edian</w:t>
+      </w:r>
+      <w:proofErr w:type="spellEnd"/>
       <w:r>
         <w:rPr>
           <w:rFonts w:asciiTheme="minorHAnsi" w:eastAsiaTheme="minorHAnsi" w:hAnsiTheme="minorHAnsi" w:cstheme="minorBidi"/>
+          <w:i w:val="0"/>
+          <w:iCs/>
           <w:color w:val="auto"/>
           <w:sz w:val="22"/>
           <w:szCs w:val="22"/>
         </w:rPr>
-        <w:t>When communications are made between client and server, the client must make the initial connection, and the first type of communication must be represented as a 4 byte integer followed by any number of payloads. Once the entire datagram is sent by the client, the client will be in wait mode until an acknowledgement has been received from the server, then more datagrams can be sent, in the same order of a 4 byte integer followed by one or more payloads.</w:t>
-      </w:r>
-    </w:p>
-    <w:p>
-      <w:pPr>
-        <w:spacing w:line="240" w:lineRule="auto"/>
-      </w:pPr>
-      <w:r>
-        <w:t>The 4 byte integer will prompt the server or the client on what kind of payload to expect, this will set the receiving connection into a state in which it can properly accept the incoming payload. Standard strings will be encoded in utf-8 bytes before sending and decoded on the other side.</w:t>
-      </w:r>
+        <w:t xml:space="preserve"> byte order, where the most significant bytes will be stored first, at the lowest storage address. Strings will be encoded using the utf-8 standard.</w:t>
+      </w:r>
+    </w:p>
+    <w:p>
+      <w:pPr>
+        <w:pStyle w:val="Heading3"/>
+        <w:rPr>
+          <w:rFonts w:asciiTheme="minorHAnsi" w:eastAsiaTheme="minorHAnsi" w:hAnsiTheme="minorHAnsi" w:cstheme="minorBidi"/>
+          <w:i w:val="0"/>
+          <w:iCs/>
+          <w:color w:val="auto"/>
+          <w:sz w:val="22"/>
+          <w:szCs w:val="22"/>
+        </w:rPr>
+      </w:pPr>
+      <w:r>
+        <w:rPr>
+          <w:rFonts w:asciiTheme="minorHAnsi" w:eastAsiaTheme="minorHAnsi" w:hAnsiTheme="minorHAnsi" w:cstheme="minorBidi"/>
+          <w:i w:val="0"/>
+          <w:iCs/>
+          <w:color w:val="auto"/>
+          <w:sz w:val="22"/>
+          <w:szCs w:val="22"/>
+        </w:rPr>
+        <w:t xml:space="preserve">When communications are made between client and server, the client must make the initial connection, and the first type of communication must be represented as a </w:t>
+      </w:r>
+      <w:proofErr w:type="gramStart"/>
+      <w:r>
+        <w:rPr>
+          <w:rFonts w:asciiTheme="minorHAnsi" w:eastAsiaTheme="minorHAnsi" w:hAnsiTheme="minorHAnsi" w:cstheme="minorBidi"/>
+          <w:i w:val="0"/>
+          <w:iCs/>
+          <w:color w:val="auto"/>
+          <w:sz w:val="22"/>
+          <w:szCs w:val="22"/>
+        </w:rPr>
+        <w:t>4 byte</w:t>
+      </w:r>
+      <w:proofErr w:type="gramEnd"/>
+      <w:r>
+        <w:rPr>
+          <w:rFonts w:asciiTheme="minorHAnsi" w:eastAsiaTheme="minorHAnsi" w:hAnsiTheme="minorHAnsi" w:cstheme="minorBidi"/>
+          <w:i w:val="0"/>
+          <w:iCs/>
+          <w:color w:val="auto"/>
+          <w:sz w:val="22"/>
+          <w:szCs w:val="22"/>
+        </w:rPr>
+        <w:t xml:space="preserve"> integer followed by any number of payloads. Once the entire datagram is sent by the client, the client will be in wait mode until an acknowledgement has been received from the server, then more datagrams can be sent, in the same order of a </w:t>
+      </w:r>
+      <w:proofErr w:type="gramStart"/>
+      <w:r>
+        <w:rPr>
+          <w:rFonts w:asciiTheme="minorHAnsi" w:eastAsiaTheme="minorHAnsi" w:hAnsiTheme="minorHAnsi" w:cstheme="minorBidi"/>
+          <w:i w:val="0"/>
+          <w:iCs/>
+          <w:color w:val="auto"/>
+          <w:sz w:val="22"/>
+          <w:szCs w:val="22"/>
+        </w:rPr>
+        <w:t>4 byte</w:t>
+      </w:r>
+      <w:proofErr w:type="gramEnd"/>
+      <w:r>
+        <w:rPr>
+          <w:rFonts w:asciiTheme="minorHAnsi" w:eastAsiaTheme="minorHAnsi" w:hAnsiTheme="minorHAnsi" w:cstheme="minorBidi"/>
+          <w:i w:val="0"/>
+          <w:iCs/>
+          <w:color w:val="auto"/>
+          <w:sz w:val="22"/>
+          <w:szCs w:val="22"/>
+        </w:rPr>
+        <w:t xml:space="preserve"> integer followed by one or more payloads.</w:t>
+      </w:r>
+    </w:p>
+    <w:p>
+      <w:pPr>
+        <w:spacing w:line="240" w:lineRule="auto"/>
+        <w:rPr>
+          <w:iCs/>
+        </w:rPr>
+      </w:pPr>
+      <w:r>
+        <w:rPr>
+          <w:iCs/>
+        </w:rPr>
+        <w:t xml:space="preserve">The </w:t>
+      </w:r>
+      <w:proofErr w:type="gramStart"/>
+      <w:r>
+        <w:rPr>
+          <w:iCs/>
+        </w:rPr>
+        <w:t>4 byte</w:t>
+      </w:r>
+      <w:proofErr w:type="gramEnd"/>
+      <w:r>
+        <w:rPr>
+          <w:iCs/>
+        </w:rPr>
+        <w:t xml:space="preserve"> integer will prompt the server or the client on what kind of payload to expect, this will set the receiving connection into a state in which it can properly accept the incoming payload. Standard strings will be encoded in utf-8 bytes before sending and decoded on the other side.</w:t>
+      </w:r>
+    </w:p>
+    <w:p>
+      <w:pPr>
+        <w:spacing w:line="240" w:lineRule="auto"/>
+      </w:pPr>
+      <w:r>
+        <w:rPr>
+          <w:noProof/>
+        </w:rPr>
+        <w:drawing>
+          <wp:anchor distT="0" distB="0" distL="114300" distR="114300" simplePos="0" relativeHeight="251659264" behindDoc="0" locked="0" layoutInCell="1" allowOverlap="1" wp14:anchorId="368199B3" wp14:editId="28F0CDFA">
+            <wp:simplePos x="0" y="0"/>
+            <wp:positionH relativeFrom="column">
+              <wp:posOffset>4105275</wp:posOffset>
+            </wp:positionH>
+            <wp:positionV relativeFrom="paragraph">
+              <wp:posOffset>34290</wp:posOffset>
+            </wp:positionV>
+            <wp:extent cx="2695575" cy="2744911"/>
+            <wp:effectExtent l="0" t="0" r="0" b="0"/>
+            <wp:wrapSquare wrapText="bothSides"/>
+            <wp:docPr id="1" name="Picture 1"/>
+            <wp:cNvGraphicFramePr>
+              <a:graphicFrameLocks xmlns:a="http://schemas.openxmlformats.org/drawingml/2006/main" noChangeAspect="1"/>
+            </wp:cNvGraphicFramePr>
+            <a:graphic xmlns:a="http://schemas.openxmlformats.org/drawingml/2006/main">
+              <a:graphicData uri="http://schemas.openxmlformats.org/drawingml/2006/picture">
+                <pic:pic xmlns:pic="http://schemas.openxmlformats.org/drawingml/2006/picture">
+                  <pic:nvPicPr>
+                    <pic:cNvPr id="0" name="Picture 1"/>
+                    <pic:cNvPicPr>
+                      <a:picLocks noChangeAspect="1" noChangeArrowheads="1"/>
+                    </pic:cNvPicPr>
+                  </pic:nvPicPr>
+                  <pic:blipFill>
+                    <a:blip r:embed="rId7">
+                      <a:extLst>
+                        <a:ext uri="{28A0092B-C50C-407E-A947-70E740481C1C}">
+                          <a14:useLocalDpi xmlns:a14="http://schemas.microsoft.com/office/drawing/2010/main" val="0"/>
+                        </a:ext>
+                      </a:extLst>
+                    </a:blip>
+                    <a:srcRect/>
+                    <a:stretch>
+                      <a:fillRect/>
+                    </a:stretch>
+                  </pic:blipFill>
+                  <pic:spPr bwMode="auto">
+                    <a:xfrm>
+                      <a:off x="0" y="0"/>
+                      <a:ext cx="2695575" cy="2744911"/>
+                    </a:xfrm>
+                    <a:prstGeom prst="rect">
+                      <a:avLst/>
+                    </a:prstGeom>
+                    <a:noFill/>
+                    <a:ln>
+                      <a:noFill/>
+                    </a:ln>
+                  </pic:spPr>
+                </pic:pic>
+              </a:graphicData>
+            </a:graphic>
+          </wp:anchor>
+        </w:drawing>
+      </w:r>
+    </w:p>
+    <w:p>
+      <w:pPr>
+        <w:spacing w:line="240" w:lineRule="auto"/>
+      </w:pPr>
+      <w:r>
+        <w:rPr>
+          <w:rStyle w:val="Heading3Char"/>
+        </w:rPr>
+        <w:t>Cost Request Protocol</w:t>
+      </w:r>
+    </w:p>
+    <w:p>
+      <w:pPr>
+        <w:spacing w:line="240" w:lineRule="auto"/>
+      </w:pPr>
+      <w:r>
+        <w:t xml:space="preserve">When the initial connection is accepted by the server the client will send </w:t>
+      </w:r>
+      <w:r>
+        <w:t>an</w:t>
+      </w:r>
+      <w:r>
+        <w:t xml:space="preserve"> integer represented by CMD_QUOTE_REQUEST padded to 4 bytes in big </w:t>
+      </w:r>
+      <w:proofErr w:type="spellStart"/>
+      <w:r>
+        <w:t>edian</w:t>
+      </w:r>
+      <w:proofErr w:type="spellEnd"/>
+      <w:r>
+        <w:t xml:space="preserve"> byte order. </w:t>
+      </w:r>
+    </w:p>
+    <w:p>
+      <w:pPr>
+        <w:spacing w:line="240" w:lineRule="auto"/>
+      </w:pPr>
+    </w:p>
+    <w:p>
+      <w:pPr>
+        <w:spacing w:line="240" w:lineRule="auto"/>
+      </w:pPr>
+      <w:r>
+        <w:t xml:space="preserve">Once the preamble is accepted by the server it will return an integer represented by CMD_QUOTE_REPLY followed by the cost also in an integer and all padded to 4 bytes and using the big </w:t>
+      </w:r>
+      <w:proofErr w:type="spellStart"/>
+      <w:r>
+        <w:t>edian</w:t>
+      </w:r>
+      <w:proofErr w:type="spellEnd"/>
+      <w:r>
+        <w:t xml:space="preserve"> byte order</w:t>
+      </w:r>
+      <w:r>
+        <w:t>, refer to figure 1 diagram</w:t>
+      </w:r>
+      <w:r>
+        <w:t>.</w:t>
+      </w:r>
+    </w:p>
+    <w:p>
+      <w:pPr>
+        <w:spacing w:line="240" w:lineRule="auto"/>
+        <w:rPr>
+          <w:rStyle w:val="Heading3Char"/>
+        </w:rPr>
+      </w:pPr>
+    </w:p>
+    <w:p>
+      <w:pPr>
+        <w:spacing w:line="240" w:lineRule="auto"/>
+        <w:rPr>
+          <w:rStyle w:val="Heading3Char"/>
+        </w:rPr>
+      </w:pPr>
     </w:p>
     <w:p>
       <w:pPr>
@@ -215,13 +545,13 @@
         <mc:AlternateContent>
           <mc:Choice Requires="wps">
             <w:drawing>
-              <wp:anchor distT="0" distB="0" distL="114300" distR="114300" simplePos="0" relativeHeight="251662336" behindDoc="0" locked="0" layoutInCell="1" allowOverlap="1" wp14:anchorId="50DA4C09" wp14:editId="24608529">
+              <wp:anchor distT="0" distB="0" distL="114300" distR="114300" simplePos="0" relativeHeight="251662336" behindDoc="0" locked="0" layoutInCell="1" allowOverlap="1" wp14:anchorId="50DA4C09" wp14:editId="7720D9B6">
                 <wp:simplePos x="0" y="0"/>
                 <wp:positionH relativeFrom="column">
-                  <wp:posOffset>4105275</wp:posOffset>
+                  <wp:posOffset>4076700</wp:posOffset>
                 </wp:positionH>
                 <wp:positionV relativeFrom="paragraph">
-                  <wp:posOffset>2811145</wp:posOffset>
+                  <wp:posOffset>3175</wp:posOffset>
                 </wp:positionV>
                 <wp:extent cx="2695575" cy="635"/>
                 <wp:effectExtent l="0" t="0" r="0" b="0"/>
@@ -288,7 +618,7 @@
                 <v:stroke joinstyle="miter"/>
                 <v:path gradientshapeok="t" o:connecttype="rect"/>
               </v:shapetype>
-              <v:shape id="Text Box 4" o:spid="_x0000_s1026" type="#_x0000_t202" style="position:absolute;margin-left:323.25pt;margin-top:221.35pt;width:212.25pt;height:.05pt;z-index:251662336;visibility:visible;mso-wrap-style:square;mso-wrap-distance-left:9pt;mso-wrap-distance-top:0;mso-wrap-distance-right:9pt;mso-wrap-distance-bottom:0;mso-position-horizontal:absolute;mso-position-horizontal-relative:text;mso-position-vertical:absolute;mso-position-vertical-relative:text;v-text-anchor:top" o:gfxdata="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" stroked="f">
+              <v:shape id="Text Box 4" o:spid="_x0000_s1026" type="#_x0000_t202" style="position:absolute;margin-left:321pt;margin-top:.25pt;width:212.25pt;height:.05pt;z-index:251662336;visibility:visible;mso-wrap-style:square;mso-wrap-distance-left:9pt;mso-wrap-distance-top:0;mso-wrap-distance-right:9pt;mso-wrap-distance-bottom:0;mso-position-horizontal:absolute;mso-position-horizontal-relative:text;mso-position-vertical:absolute;mso-position-vertical-relative:text;v-text-anchor:top" o:gfxdata="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" stroked="f">
                 <v:textbox style="mso-fit-shape-to-text:t" inset="0,0,0,0">
                   <w:txbxContent>
                     <w:p>
@@ -320,131 +650,8 @@
       </w:r>
       <w:r>
         <w:rPr>
-          <w:noProof/>
-        </w:rPr>
-        <w:drawing>
-          <wp:anchor distT="0" distB="0" distL="114300" distR="114300" simplePos="0" relativeHeight="251659264" behindDoc="0" locked="0" layoutInCell="1" allowOverlap="1" wp14:anchorId="368199B3" wp14:editId="7C182958">
-            <wp:simplePos x="0" y="0"/>
-            <wp:positionH relativeFrom="column">
-              <wp:posOffset>4105275</wp:posOffset>
-            </wp:positionH>
-            <wp:positionV relativeFrom="paragraph">
-              <wp:posOffset>9525</wp:posOffset>
-            </wp:positionV>
-            <wp:extent cx="2695575" cy="2744911"/>
-            <wp:effectExtent l="0" t="0" r="0" b="0"/>
-            <wp:wrapSquare wrapText="bothSides"/>
-            <wp:docPr id="1" name="Picture 1"/>
-            <wp:cNvGraphicFramePr>
-              <a:graphicFrameLocks xmlns:a="http://schemas.openxmlformats.org/drawingml/2006/main" noChangeAspect="1"/>
-            </wp:cNvGraphicFramePr>
-            <a:graphic xmlns:a="http://schemas.openxmlformats.org/drawingml/2006/main">
-              <a:graphicData uri="http://schemas.openxmlformats.org/drawingml/2006/picture">
-                <pic:pic xmlns:pic="http://schemas.openxmlformats.org/drawingml/2006/picture">
-                  <pic:nvPicPr>
-                    <pic:cNvPr id="0" name="Picture 1"/>
-                    <pic:cNvPicPr>
-                      <a:picLocks noChangeAspect="1" noChangeArrowheads="1"/>
-                    </pic:cNvPicPr>
-                  </pic:nvPicPr>
-                  <pic:blipFill>
-                    <a:blip r:embed="rId5">
-                      <a:extLst>
-                        <a:ext uri="{28A0092B-C50C-407E-A947-70E740481C1C}">
-                          <a14:useLocalDpi xmlns:a14="http://schemas.microsoft.com/office/drawing/2010/main" val="0"/>
-                        </a:ext>
-                      </a:extLst>
-                    </a:blip>
-                    <a:srcRect/>
-                    <a:stretch>
-                      <a:fillRect/>
-                    </a:stretch>
-                  </pic:blipFill>
-                  <pic:spPr bwMode="auto">
-                    <a:xfrm>
-                      <a:off x="0" y="0"/>
-                      <a:ext cx="2695575" cy="2744911"/>
-                    </a:xfrm>
-                    <a:prstGeom prst="rect">
-                      <a:avLst/>
-                    </a:prstGeom>
-                    <a:noFill/>
-                    <a:ln>
-                      <a:noFill/>
-                    </a:ln>
-                  </pic:spPr>
-                </pic:pic>
-              </a:graphicData>
-            </a:graphic>
-          </wp:anchor>
-        </w:drawing>
-      </w:r>
-      <w:r>
-        <w:rPr>
           <w:rStyle w:val="Heading3Char"/>
         </w:rPr>
-        <w:t>Cost Request Protocol</w:t>
-      </w:r>
-    </w:p>
-    <w:p>
-      <w:pPr>
-        <w:spacing w:line="240" w:lineRule="auto"/>
-      </w:pPr>
-      <w:r>
-        <w:t xml:space="preserve">When the initial connection is accepted by the server the client will send </w:t>
-      </w:r>
-      <w:r>
-        <w:t>an</w:t>
-      </w:r>
-      <w:r>
-        <w:t xml:space="preserve"> integer represented by CMD_QUOTE_REQUEST padded to 4 bytes in big edian byte order. </w:t>
-      </w:r>
-    </w:p>
-    <w:p>
-      <w:pPr>
-        <w:spacing w:line="240" w:lineRule="auto"/>
-      </w:pPr>
-    </w:p>
-    <w:p>
-      <w:pPr>
-        <w:spacing w:line="240" w:lineRule="auto"/>
-      </w:pPr>
-      <w:r>
-        <w:t>Once the preamble is accepted by the server it will return an integer represented by CMD_QUOTE_REPLY followed by the cost also in an integer and all padded to 4 bytes and using the big edian byte order.</w:t>
-      </w:r>
-    </w:p>
-    <w:p>
-      <w:pPr>
-        <w:spacing w:line="240" w:lineRule="auto"/>
-        <w:rPr>
-          <w:rStyle w:val="Heading3Char"/>
-        </w:rPr>
-      </w:pPr>
-    </w:p>
-    <w:p>
-      <w:pPr>
-        <w:spacing w:line="240" w:lineRule="auto"/>
-        <w:rPr>
-          <w:rStyle w:val="Heading3Char"/>
-        </w:rPr>
-      </w:pPr>
-    </w:p>
-    <w:p>
-      <w:pPr>
-        <w:spacing w:line="240" w:lineRule="auto"/>
-        <w:rPr>
-          <w:rStyle w:val="Heading3Char"/>
-        </w:rPr>
-      </w:pPr>
-    </w:p>
-    <w:p>
-      <w:pPr>
-        <w:spacing w:line="240" w:lineRule="auto"/>
-      </w:pPr>
-      <w:r>
-        <w:rPr>
-          <w:rStyle w:val="Heading3Char"/>
-        </w:rPr>
         <w:t>Send File Protocol</w:t>
       </w:r>
     </w:p>
@@ -477,7 +684,15 @@
         <w:spacing w:line="240" w:lineRule="auto"/>
       </w:pPr>
       <w:r>
-        <w:t>3. The size of the actual file following our established 4-byte big edian standard.</w:t>
+        <w:t xml:space="preserve">3. The size of the actual file following our established 4-byte big </w:t>
+      </w:r>
+      <w:proofErr w:type="spellStart"/>
+      <w:r>
+        <w:t>edian</w:t>
+      </w:r>
+      <w:proofErr w:type="spellEnd"/>
+      <w:r>
+        <w:t xml:space="preserve"> standard.</w:t>
       </w:r>
     </w:p>
     <w:p>
@@ -648,7 +863,7 @@
                     </pic:cNvPicPr>
                   </pic:nvPicPr>
                   <pic:blipFill>
-                    <a:blip r:embed="rId6">
+                    <a:blip r:embed="rId8">
                       <a:extLst>
                         <a:ext uri="{28A0092B-C50C-407E-A947-70E740481C1C}">
                           <a14:useLocalDpi xmlns:a14="http://schemas.microsoft.com/office/drawing/2010/main" val="0"/>
@@ -721,7 +936,15 @@
         <w:spacing w:line="240" w:lineRule="auto"/>
       </w:pPr>
       <w:r>
-        <w:t>2. The command will be in string format so we first encode it in utf-8 bytes and send the size, followed by the command.</w:t>
+        <w:t xml:space="preserve">2. The command will be in string </w:t>
+      </w:r>
+      <w:proofErr w:type="gramStart"/>
+      <w:r>
+        <w:t>format</w:t>
+      </w:r>
+      <w:proofErr w:type="gramEnd"/>
+      <w:r>
+        <w:t xml:space="preserve"> so we first encode it in utf-8 bytes and send the size, followed by the command.</w:t>
       </w:r>
     </w:p>
     <w:p>
@@ -737,15 +960,38 @@
         <w:spacing w:line="240" w:lineRule="auto"/>
       </w:pPr>
       <w:r>
-        <w:t>4. If the return code does not equal zero, something went wrong and the server will send the error message.</w:t>
-      </w:r>
-    </w:p>
-    <w:p>
-      <w:pPr>
-        <w:spacing w:line="240" w:lineRule="auto"/>
-      </w:pPr>
-      <w:r>
-        <w:t>    - The server will send the size of the message as an integer followed by the message, the message will have the utf-8 encoding</w:t>
+        <w:t xml:space="preserve">4. If the return code does not equal zero, something went </w:t>
+      </w:r>
+      <w:proofErr w:type="gramStart"/>
+      <w:r>
+        <w:t>wrong</w:t>
+      </w:r>
+      <w:proofErr w:type="gramEnd"/>
+      <w:r>
+        <w:t xml:space="preserve"> and the server will send the error message.</w:t>
+      </w:r>
+    </w:p>
+    <w:p>
+      <w:pPr>
+        <w:spacing w:line="240" w:lineRule="auto"/>
+        <w:ind w:left="195"/>
+      </w:pPr>
+      <w:r>
+        <w:t>- The server will send the size of the message as an integer followed by</w:t>
+      </w:r>
+      <w:r>
+        <w:t xml:space="preserve">    </w:t>
+      </w:r>
+      <w:r>
+        <w:t xml:space="preserve">the </w:t>
+      </w:r>
+      <w:proofErr w:type="gramStart"/>
+      <w:r>
+        <w:t>message,</w:t>
+      </w:r>
+      <w:proofErr w:type="gramEnd"/>
+      <w:r>
+        <w:t xml:space="preserve"> the message will have the utf-8 encoding</w:t>
       </w:r>
     </w:p>
     <w:p>
@@ -865,7 +1111,7 @@
         <w:spacing w:line="240" w:lineRule="auto"/>
       </w:pPr>
       <w:r>
-        <w:t xml:space="preserve">  - if the receiver is expecting text (CMD_SEND_FILE) it will simply decode and write to a text file.</w:t>
+        <w:t xml:space="preserve">  - if the receiver is expecting text CMD_SEND_FILE it will simply decode and write to a text file.</w:t>
       </w:r>
     </w:p>
     <w:p>
@@ -891,69 +1137,141 @@
           <w:color w:val="FF0000"/>
         </w:rPr>
       </w:pPr>
-      <w:r>
+    </w:p>
+    <w:p>
+      <w:pPr>
+        <w:spacing w:line="240" w:lineRule="auto"/>
         <w:rPr>
           <w:color w:val="FF0000"/>
         </w:rPr>
-        <w:t xml:space="preserve">2. a 'walk-through' of the execution sequence employed to compile and link </w:t>
-      </w:r>
-      <w:r>
+      </w:pPr>
+    </w:p>
+    <w:p>
+      <w:pPr>
+        <w:spacing w:line="240" w:lineRule="auto"/>
         <w:rPr>
           <w:color w:val="FF0000"/>
         </w:rPr>
+      </w:pPr>
+    </w:p>
+    <w:p>
+      <w:pPr>
+        <w:spacing w:line="240" w:lineRule="auto"/>
+        <w:rPr>
+          <w:color w:val="FF0000"/>
+        </w:rPr>
+      </w:pPr>
+    </w:p>
+    <w:p>
+      <w:pPr>
+        <w:spacing w:line="240" w:lineRule="auto"/>
+        <w:rPr>
+          <w:color w:val="FF0000"/>
+        </w:rPr>
+      </w:pPr>
+    </w:p>
+    <w:p>
+      <w:pPr>
+        <w:spacing w:line="240" w:lineRule="auto"/>
+        <w:rPr>
+          <w:color w:val="FF0000"/>
+        </w:rPr>
+      </w:pPr>
+    </w:p>
+    <w:p>
+      <w:pPr>
+        <w:spacing w:line="240" w:lineRule="auto"/>
+        <w:rPr>
+          <w:color w:val="FF0000"/>
+        </w:rPr>
+      </w:pPr>
+    </w:p>
+    <w:p>
+      <w:pPr>
+        <w:pStyle w:val="Heading2"/>
+      </w:pPr>
+      <w:r>
+        <w:rPr>
+          <w:rStyle w:val="Heading3Char"/>
+          <w:i w:val="0"/>
+          <w:color w:val="4472C4" w:themeColor="accent1"/>
+          <w:sz w:val="32"/>
+          <w:szCs w:val="26"/>
+        </w:rPr>
+        <w:lastRenderedPageBreak/>
+        <w:t>Walkthrough of server and client interactions</w:t>
+      </w:r>
+    </w:p>
+    <w:p>
+      <w:pPr>
+        <w:spacing w:line="240" w:lineRule="auto"/>
+      </w:pPr>
+      <w:r>
+        <w:t xml:space="preserve">1. Servers are created by running (python3 rakeserver.py 6328). Opening </w:t>
+      </w:r>
+      <w:proofErr w:type="gramStart"/>
+      <w:r>
+        <w:t>an</w:t>
+      </w:r>
+      <w:proofErr w:type="gramEnd"/>
+      <w:r>
+        <w:t xml:space="preserve"> port based on the command line third argument and listens for connections on that port number and IP address.</w:t>
+      </w:r>
+    </w:p>
+    <w:p>
+      <w:pPr>
+        <w:spacing w:line="240" w:lineRule="auto"/>
+      </w:pPr>
+    </w:p>
+    <w:p>
+      <w:pPr>
+        <w:spacing w:line="240" w:lineRule="auto"/>
+      </w:pPr>
+      <w:r>
+        <w:t xml:space="preserve">2. Client is created by running (python3 rake-p.py </w:t>
+      </w:r>
+      <w:proofErr w:type="spellStart"/>
+      <w:r>
+        <w:t>Rakefile</w:t>
+      </w:r>
+      <w:proofErr w:type="spellEnd"/>
+      <w:r>
+        <w:t xml:space="preserve">). Client creates a connection to a given host on a given port given to the function </w:t>
+      </w:r>
+      <w:proofErr w:type="spellStart"/>
+      <w:r>
+        <w:rPr>
+          <w:i/>
+          <w:iCs/>
+        </w:rPr>
+        <w:t>create_socket</w:t>
+      </w:r>
+      <w:proofErr w:type="spellEnd"/>
+      <w:r>
+        <w:t xml:space="preserve"> as </w:t>
+      </w:r>
+      <w:r>
         <w:t>a</w:t>
       </w:r>
       <w:r>
-        <w:rPr>
-          <w:color w:val="FF0000"/>
-        </w:rPr>
-        <w:t xml:space="preserve"> multi-file program, and</w:t>
-      </w:r>
-    </w:p>
-    <w:p>
-      <w:pPr>
-        <w:spacing w:line="240" w:lineRule="auto"/>
-        <w:rPr>
-          <w:sz w:val="20"/>
-          <w:szCs w:val="20"/>
-        </w:rPr>
-      </w:pPr>
-      <w:r>
-        <w:rPr>
-          <w:rStyle w:val="Heading3Char"/>
-        </w:rPr>
-        <w:t>Walkthrough of server and client interactions</w:t>
-      </w:r>
-    </w:p>
-    <w:p>
-      <w:pPr>
-        <w:spacing w:line="240" w:lineRule="auto"/>
-      </w:pPr>
-      <w:r>
-        <w:t>1. Servers are created by running (python3 rakeserver.py 6328). Opening an port based on the command line third argument and listens for connections on that port number and IP address.</w:t>
-      </w:r>
-    </w:p>
-    <w:p>
-      <w:pPr>
-        <w:spacing w:line="240" w:lineRule="auto"/>
-      </w:pPr>
-    </w:p>
-    <w:p>
-      <w:pPr>
-        <w:spacing w:line="240" w:lineRule="auto"/>
-      </w:pPr>
-      <w:r>
-        <w:t xml:space="preserve">2. Client is created by running (python3 rake-p.py Rakefile). Client creates a connection to a given host on a given port given to the function create_socket as </w:t>
-      </w:r>
-      <w:r>
-        <w:t>a</w:t>
-      </w:r>
-      <w:r>
-        <w:t xml:space="preserve"> parameter. Client then connects the socket and returns the connection object in the create_sock</w:t>
-      </w:r>
-      <w:r>
+        <w:t xml:space="preserve"> parameter. Client then connects the socket and returns the connection object in the </w:t>
+      </w:r>
+      <w:proofErr w:type="spellStart"/>
+      <w:r>
+        <w:rPr>
+          <w:i/>
+          <w:iCs/>
+        </w:rPr>
+        <w:t>create_sock</w:t>
+      </w:r>
+      <w:r>
+        <w:rPr>
+          <w:i/>
+          <w:iCs/>
+        </w:rPr>
         <w:t>et</w:t>
       </w:r>
+      <w:proofErr w:type="spellEnd"/>
       <w:r>
         <w:t xml:space="preserve"> function for quote while listening for servers. </w:t>
       </w:r>
@@ -968,30 +1286,63 @@
         <w:spacing w:line="240" w:lineRule="auto"/>
       </w:pPr>
       <w:r>
-        <w:lastRenderedPageBreak/>
         <w:t>3. When the connection is established with a server the client will initiate the connection</w:t>
       </w:r>
       <w:r>
-        <w:t xml:space="preserve"> in the handle_conn function</w:t>
-      </w:r>
-      <w:r>
-        <w:t xml:space="preserve"> by sending a preamble represented in 4 bytes and edian byte order (CMD_QUOTE_REQUEST).</w:t>
-      </w:r>
-    </w:p>
-    <w:p>
-      <w:pPr>
-        <w:spacing w:line="240" w:lineRule="auto"/>
-      </w:pPr>
-    </w:p>
-    <w:p>
-      <w:pPr>
-        <w:spacing w:line="240" w:lineRule="auto"/>
-      </w:pPr>
-      <w:r>
-        <w:t>4. The server that is waiting for this preamble receives (CMD_QUOTE_REQUEST) and sends back a preamble (CMD_QUOTE_REPLY)</w:t>
-      </w:r>
-      <w:r>
-        <w:t xml:space="preserve"> in the send_quote function</w:t>
+        <w:t xml:space="preserve"> in the </w:t>
+      </w:r>
+      <w:proofErr w:type="spellStart"/>
+      <w:r>
+        <w:t>handle_conn</w:t>
+      </w:r>
+      <w:proofErr w:type="spellEnd"/>
+      <w:r>
+        <w:t xml:space="preserve"> function</w:t>
+      </w:r>
+      <w:r>
+        <w:t xml:space="preserve"> by sending a preamble represented in 4 bytes and </w:t>
+      </w:r>
+      <w:proofErr w:type="spellStart"/>
+      <w:r>
+        <w:t>edian</w:t>
+      </w:r>
+      <w:proofErr w:type="spellEnd"/>
+      <w:r>
+        <w:t xml:space="preserve"> byte order CMD_QUOTE_REQUEST.</w:t>
+      </w:r>
+    </w:p>
+    <w:p>
+      <w:pPr>
+        <w:spacing w:line="240" w:lineRule="auto"/>
+      </w:pPr>
+    </w:p>
+    <w:p>
+      <w:pPr>
+        <w:spacing w:line="240" w:lineRule="auto"/>
+      </w:pPr>
+      <w:r>
+        <w:t xml:space="preserve">4. The server that is waiting for this preamble receives CMD_QUOTE_REQUEST and sends back a preamble </w:t>
+      </w:r>
+      <w:r>
+        <w:t>C</w:t>
+      </w:r>
+      <w:r>
+        <w:t>MD_QUOTE_REPLY</w:t>
+      </w:r>
+      <w:r>
+        <w:t xml:space="preserve"> in the </w:t>
+      </w:r>
+      <w:proofErr w:type="spellStart"/>
+      <w:r>
+        <w:rPr>
+          <w:i/>
+          <w:iCs/>
+        </w:rPr>
+        <w:t>send_quote</w:t>
+      </w:r>
+      <w:proofErr w:type="spellEnd"/>
+      <w:r>
+        <w:t xml:space="preserve"> function</w:t>
       </w:r>
       <w:r>
         <w:t>. If the preamble is not correctly converted on the client side the server will not be able to recognize the preamble and thus do nothing.</w:t>
@@ -1142,7 +1493,7 @@
                     </pic:cNvPicPr>
                   </pic:nvPicPr>
                   <pic:blipFill>
-                    <a:blip r:embed="rId7" cstate="print">
+                    <a:blip r:embed="rId9" cstate="print">
                       <a:extLst>
                         <a:ext uri="{28A0092B-C50C-407E-A947-70E740481C1C}">
                           <a14:useLocalDpi xmlns:a14="http://schemas.microsoft.com/office/drawing/2010/main" val="0"/>
@@ -1180,13 +1531,33 @@
         </w:drawing>
       </w:r>
       <w:r>
-        <w:t xml:space="preserve">5. The client waiting for a reply receives the preamble (CMD_QUOTE_REPLY) </w:t>
-      </w:r>
-      <w:r>
-        <w:t xml:space="preserve">in the handle_conn function </w:t>
-      </w:r>
-      <w:r>
-        <w:t>and waits for a second reply of the cost in the edian byte order. The server sends the cost and closes the connection, the client receives the cost and closes the connection.</w:t>
+        <w:t xml:space="preserve">5. The client waiting for a reply receives the preamble CMD_QUOTE_REPLY </w:t>
+      </w:r>
+      <w:r>
+        <w:t xml:space="preserve">in the </w:t>
+      </w:r>
+      <w:proofErr w:type="spellStart"/>
+      <w:r>
+        <w:rPr>
+          <w:i/>
+          <w:iCs/>
+        </w:rPr>
+        <w:t>handle_conn</w:t>
+      </w:r>
+      <w:proofErr w:type="spellEnd"/>
+      <w:r>
+        <w:t xml:space="preserve"> function </w:t>
+      </w:r>
+      <w:r>
+        <w:t xml:space="preserve">and waits for a second reply of the cost in the </w:t>
+      </w:r>
+      <w:proofErr w:type="spellStart"/>
+      <w:r>
+        <w:t>edian</w:t>
+      </w:r>
+      <w:proofErr w:type="spellEnd"/>
+      <w:r>
+        <w:t xml:space="preserve"> byte order. The server sends the cost and closes the connection, the client receives the cost and closes the connection.</w:t>
       </w:r>
     </w:p>
     <w:p>
@@ -1212,13 +1583,41 @@
         <w:spacing w:line="240" w:lineRule="auto"/>
       </w:pPr>
       <w:r>
-        <w:t>7. Client creates and connects sockets for executing commands on the server at the lowest cost. The client determines if it requires files by reading the Rakefile. If it does require files, the client sends the required files to the server by</w:t>
-      </w:r>
-      <w:r>
-        <w:t xml:space="preserve"> calling the function send_txt_file and</w:t>
-      </w:r>
-      <w:r>
-        <w:t xml:space="preserve"> sending a preamble (CMD_SEND_FILE) in big edian byte order.</w:t>
+        <w:t xml:space="preserve">7. Client creates and connects sockets for executing commands on the server at the lowest cost. The client determines if it requires files by reading the </w:t>
+      </w:r>
+      <w:proofErr w:type="spellStart"/>
+      <w:r>
+        <w:t>Rakefile</w:t>
+      </w:r>
+      <w:proofErr w:type="spellEnd"/>
+      <w:r>
+        <w:t>. If it does require files, the client sends the required files to the server by</w:t>
+      </w:r>
+      <w:r>
+        <w:t xml:space="preserve"> calling the function </w:t>
+      </w:r>
+      <w:proofErr w:type="spellStart"/>
+      <w:r>
+        <w:rPr>
+          <w:i/>
+          <w:iCs/>
+        </w:rPr>
+        <w:t>send_txt_file</w:t>
+      </w:r>
+      <w:proofErr w:type="spellEnd"/>
+      <w:r>
+        <w:t xml:space="preserve"> and</w:t>
+      </w:r>
+      <w:r>
+        <w:t xml:space="preserve"> sending a preamble CMD_SEND_FILE in big </w:t>
+      </w:r>
+      <w:proofErr w:type="spellStart"/>
+      <w:r>
+        <w:t>edian</w:t>
+      </w:r>
+      <w:proofErr w:type="spellEnd"/>
+      <w:r>
+        <w:t xml:space="preserve"> byte order.</w:t>
       </w:r>
     </w:p>
     <w:p>
@@ -1238,10 +1637,30 @@
         <w:t>8. Client will return code status</w:t>
       </w:r>
       <w:r>
-        <w:t xml:space="preserve"> when running handle_conn function</w:t>
-      </w:r>
-      <w:r>
-        <w:t xml:space="preserve"> detailing if there was an error or success when executing commands. On success, the server will send a file and the client will receive the output file from the command. If it was an </w:t>
+        <w:t xml:space="preserve"> when running </w:t>
+      </w:r>
+      <w:proofErr w:type="spellStart"/>
+      <w:r>
+        <w:rPr>
+          <w:i/>
+          <w:iCs/>
+        </w:rPr>
+        <w:t>handle_conn</w:t>
+      </w:r>
+      <w:proofErr w:type="spellEnd"/>
+      <w:r>
+        <w:t xml:space="preserve"> function</w:t>
+      </w:r>
+      <w:r>
+        <w:t xml:space="preserve"> detailing if there was an error or success when executing commands. On success, the server will send a file and the client will receive the output file from the command. If it was </w:t>
+      </w:r>
+      <w:proofErr w:type="gramStart"/>
+      <w:r>
+        <w:t>an</w:t>
+      </w:r>
+      <w:proofErr w:type="gramEnd"/>
+      <w:r>
+        <w:t xml:space="preserve"> </w:t>
       </w:r>
       <w:r>
         <w:t xml:space="preserve">fatal or warning </w:t>
@@ -1264,17 +1683,15 @@
     </w:p>
     <w:p>
       <w:pPr>
-        <w:spacing w:line="240" w:lineRule="auto"/>
-        <w:jc w:val="center"/>
-      </w:pPr>
-    </w:p>
-    <w:p>
-      <w:pPr>
-        <w:spacing w:line="240" w:lineRule="auto"/>
+        <w:pStyle w:val="Heading2"/>
       </w:pPr>
       <w:r>
         <w:rPr>
           <w:rStyle w:val="Heading3Char"/>
+          <w:i w:val="0"/>
+          <w:color w:val="4472C4" w:themeColor="accent1"/>
+          <w:sz w:val="32"/>
+          <w:szCs w:val="26"/>
         </w:rPr>
         <w:t>Performance</w:t>
       </w:r>
@@ -1292,60 +1709,107 @@
         <w:spacing w:line="240" w:lineRule="auto"/>
       </w:pPr>
       <w:r>
-        <w:t>For example, assuming a compilation where the object file does not have many dependencies such as the program.c example then we can send just the files needed to create the object file and have the local machine perform the final compilation.</w:t>
-      </w:r>
-    </w:p>
-    <w:p>
-      <w:pPr>
-        <w:spacing w:line="240" w:lineRule="auto"/>
-        <w:rPr>
-          <w:sz w:val="20"/>
-          <w:szCs w:val="20"/>
-        </w:rPr>
-      </w:pPr>
-      <w:r>
-        <w:rPr>
-          <w:rStyle w:val="Heading3Char"/>
-        </w:rPr>
-        <w:t>Observations and improvements</w:t>
-      </w:r>
-    </w:p>
-    <w:p>
-      <w:pPr>
-        <w:spacing w:line="240" w:lineRule="auto"/>
-      </w:pPr>
-      <w:r>
-        <w:t>We</w:t>
-      </w:r>
-      <w:r>
-        <w:t xml:space="preserve"> observed that garbled signals are possible, this could be due to our protocols not waiting or checking for errors as it just sends streams of bytes.</w:t>
-      </w:r>
-    </w:p>
-    <w:p>
-      <w:pPr>
-        <w:spacing w:line="240" w:lineRule="auto"/>
-      </w:pPr>
-      <w:r>
-        <w:t>It is recommended to add</w:t>
-      </w:r>
-      <w:r>
-        <w:t xml:space="preserve"> timers and check for errors</w:t>
-      </w:r>
-      <w:r>
-        <w:t xml:space="preserve"> as an improvement</w:t>
-      </w:r>
-      <w:r>
-        <w:t xml:space="preserve">, though ethernet is reliable, it could be too reliable by sending transmissions so quickly. </w:t>
+        <w:t xml:space="preserve">For example, assuming a compilation where the object file does not have many dependencies such as the </w:t>
+      </w:r>
+      <w:proofErr w:type="spellStart"/>
+      <w:r>
+        <w:t>program.c</w:t>
+      </w:r>
+      <w:proofErr w:type="spellEnd"/>
+      <w:r>
+        <w:t xml:space="preserve"> example then we can send just the files needed to create the object file and have the local machine perform the final compilation.</w:t>
+      </w:r>
+    </w:p>
+    <w:p>
+      <w:pPr>
+        <w:spacing w:line="240" w:lineRule="auto"/>
+      </w:pPr>
+      <w:r>
+        <w:t xml:space="preserve"> </w:t>
       </w:r>
     </w:p>
     <w:sectPr>
+      <w:headerReference w:type="first" r:id="rId10"/>
       <w:pgSz w:w="11906" w:h="16838"/>
       <w:pgMar w:top="720" w:right="720" w:bottom="720" w:left="720" w:header="708" w:footer="708" w:gutter="0"/>
       <w:cols w:space="708"/>
+      <w:titlePg/>
       <w:docGrid w:linePitch="360"/>
     </w:sectPr>
   </w:body>
 </w:document>
+</file>
+
+<file path=word/endnotes.xml><?xml version="1.0" encoding="utf-8"?>
+<w:endnotes xmlns:wpc="http://schemas.microsoft.com/office/word/2010/wordprocessingCanvas" xmlns:cx="http://schemas.microsoft.com/office/drawing/2014/chartex" xmlns:cx1="http://schemas.microsoft.com/office/drawing/2015/9/8/chartex" xmlns:cx2="http://schemas.microsoft.com/office/drawing/2015/10/21/chartex" xmlns:cx3="http://schemas.microsoft.com/office/drawing/2016/5/9/chartex" xmlns:cx4="http://schemas.microsoft.com/office/drawing/2016/5/10/chartex" xmlns:cx5="http://schemas.microsoft.com/office/drawing/2016/5/11/chartex" xmlns:cx6="http://schemas.microsoft.com/office/drawing/2016/5/12/chartex" xmlns:cx7="http://schemas.microsoft.com/office/drawing/2016/5/13/chartex" xmlns:cx8="http://schemas.microsoft.com/office/drawing/2016/5/14/chartex" xmlns:mc="http://schemas.openxmlformats.org/markup-compatibility/2006" xmlns:aink="http://schemas.microsoft.com/office/drawing/2016/ink" xmlns:am3d="http://schemas.microsoft.com/office/drawing/2017/model3d" xmlns:o="urn:schemas-microsoft-com:office:office" xmlns:r="http://schemas.openxmlformats.org/officeDocument/2006/relationships" xmlns:m="http://schemas.openxmlformats.org/officeDocument/2006/math" xmlns:v="urn:schemas-microsoft-com:vml" xmlns:wp14="http://schemas.microsoft.com/office/word/2010/wordprocessingDrawing" xmlns:wp="http://schemas.openxmlformats.org/drawingml/2006/wordprocessingDrawing" xmlns:w10="urn:schemas-microsoft-com:office:word" xmlns:w="http://schemas.openxmlformats.org/wordprocessingml/2006/main" xmlns:w14="http://schemas.microsoft.com/office/word/2010/wordml" xmlns:w15="http://schemas.microsoft.com/office/word/2012/wordml" xmlns:w16cex="http://schemas.microsoft.com/office/word/2018/wordml/cex" xmlns:w16cid="http://schemas.microsoft.com/office/word/2016/wordml/cid" xmlns:w16="http://schemas.microsoft.com/office/word/2018/wordml" xmlns:w16sdtdh="http://schemas.microsoft.com/office/word/2020/wordml/sdtdatahash" xmlns:w16se="http://schemas.microsoft.com/office/word/2015/wordml/symex" xmlns:wpg="http://schemas.microsoft.com/office/word/2010/wordprocessingGroup" xmlns:wpi="http://schemas.microsoft.com/office/word/2010/wordprocessingInk" xmlns:wne="http://schemas.microsoft.com/office/word/2006/wordml" xmlns:wps="http://schemas.microsoft.com/office/word/2010/wordprocessingShape" mc:Ignorable="w14 w15 w16se w16cid w16 w16cex w16sdtdh wp14">
+  <w:endnote w:type="separator" w:id="-1">
+    <w:p>
+      <w:pPr>
+        <w:spacing w:after="0" w:line="240" w:lineRule="auto"/>
+      </w:pPr>
+      <w:r>
+        <w:separator/>
+      </w:r>
+    </w:p>
+  </w:endnote>
+  <w:endnote w:type="continuationSeparator" w:id="0">
+    <w:p>
+      <w:pPr>
+        <w:spacing w:after="0" w:line="240" w:lineRule="auto"/>
+      </w:pPr>
+      <w:r>
+        <w:continuationSeparator/>
+      </w:r>
+    </w:p>
+  </w:endnote>
+</w:endnotes>
+</file>
+
+<file path=word/footnotes.xml><?xml version="1.0" encoding="utf-8"?>
+<w:footnotes xmlns:wpc="http://schemas.microsoft.com/office/word/2010/wordprocessingCanvas" xmlns:cx="http://schemas.microsoft.com/office/drawing/2014/chartex" xmlns:cx1="http://schemas.microsoft.com/office/drawing/2015/9/8/chartex" xmlns:cx2="http://schemas.microsoft.com/office/drawing/2015/10/21/chartex" xmlns:cx3="http://schemas.microsoft.com/office/drawing/2016/5/9/chartex" xmlns:cx4="http://schemas.microsoft.com/office/drawing/2016/5/10/chartex" xmlns:cx5="http://schemas.microsoft.com/office/drawing/2016/5/11/chartex" xmlns:cx6="http://schemas.microsoft.com/office/drawing/2016/5/12/chartex" xmlns:cx7="http://schemas.microsoft.com/office/drawing/2016/5/13/chartex" xmlns:cx8="http://schemas.microsoft.com/office/drawing/2016/5/14/chartex" xmlns:mc="http://schemas.openxmlformats.org/markup-compatibility/2006" xmlns:aink="http://schemas.microsoft.com/office/drawing/2016/ink" xmlns:am3d="http://schemas.microsoft.com/office/drawing/2017/model3d" xmlns:o="urn:schemas-microsoft-com:office:office" xmlns:r="http://schemas.openxmlformats.org/officeDocument/2006/relationships" xmlns:m="http://schemas.openxmlformats.org/officeDocument/2006/math" xmlns:v="urn:schemas-microsoft-com:vml" xmlns:wp14="http://schemas.microsoft.com/office/word/2010/wordprocessingDrawing" xmlns:wp="http://schemas.openxmlformats.org/drawingml/2006/wordprocessingDrawing" xmlns:w10="urn:schemas-microsoft-com:office:word" xmlns:w="http://schemas.openxmlformats.org/wordprocessingml/2006/main" xmlns:w14="http://schemas.microsoft.com/office/word/2010/wordml" xmlns:w15="http://schemas.microsoft.com/office/word/2012/wordml" xmlns:w16cex="http://schemas.microsoft.com/office/word/2018/wordml/cex" xmlns:w16cid="http://schemas.microsoft.com/office/word/2016/wordml/cid" xmlns:w16="http://schemas.microsoft.com/office/word/2018/wordml" xmlns:w16sdtdh="http://schemas.microsoft.com/office/word/2020/wordml/sdtdatahash" xmlns:w16se="http://schemas.microsoft.com/office/word/2015/wordml/symex" xmlns:wpg="http://schemas.microsoft.com/office/word/2010/wordprocessingGroup" xmlns:wpi="http://schemas.microsoft.com/office/word/2010/wordprocessingInk" xmlns:wne="http://schemas.microsoft.com/office/word/2006/wordml" xmlns:wps="http://schemas.microsoft.com/office/word/2010/wordprocessingShape" mc:Ignorable="w14 w15 w16se w16cid w16 w16cex w16sdtdh wp14">
+  <w:footnote w:type="separator" w:id="-1">
+    <w:p>
+      <w:pPr>
+        <w:spacing w:after="0" w:line="240" w:lineRule="auto"/>
+      </w:pPr>
+      <w:r>
+        <w:separator/>
+      </w:r>
+    </w:p>
+  </w:footnote>
+  <w:footnote w:type="continuationSeparator" w:id="0">
+    <w:p>
+      <w:pPr>
+        <w:spacing w:after="0" w:line="240" w:lineRule="auto"/>
+      </w:pPr>
+      <w:r>
+        <w:continuationSeparator/>
+      </w:r>
+    </w:p>
+  </w:footnote>
+</w:footnotes>
+</file>
+
+<file path=word/header1.xml><?xml version="1.0" encoding="utf-8"?>
+<w:hdr xmlns:wpc="http://schemas.microsoft.com/office/word/2010/wordprocessingCanvas" xmlns:cx="http://schemas.microsoft.com/office/drawing/2014/chartex" xmlns:cx1="http://schemas.microsoft.com/office/drawing/2015/9/8/chartex" xmlns:cx2="http://schemas.microsoft.com/office/drawing/2015/10/21/chartex" xmlns:cx3="http://schemas.microsoft.com/office/drawing/2016/5/9/chartex" xmlns:cx4="http://schemas.microsoft.com/office/drawing/2016/5/10/chartex" xmlns:cx5="http://schemas.microsoft.com/office/drawing/2016/5/11/chartex" xmlns:cx6="http://schemas.microsoft.com/office/drawing/2016/5/12/chartex" xmlns:cx7="http://schemas.microsoft.com/office/drawing/2016/5/13/chartex" xmlns:cx8="http://schemas.microsoft.com/office/drawing/2016/5/14/chartex" xmlns:mc="http://schemas.openxmlformats.org/markup-compatibility/2006" xmlns:aink="http://schemas.microsoft.com/office/drawing/2016/ink" xmlns:am3d="http://schemas.microsoft.com/office/drawing/2017/model3d" xmlns:o="urn:schemas-microsoft-com:office:office" xmlns:r="http://schemas.openxmlformats.org/officeDocument/2006/relationships" xmlns:m="http://schemas.openxmlformats.org/officeDocument/2006/math" xmlns:v="urn:schemas-microsoft-com:vml" xmlns:wp14="http://schemas.microsoft.com/office/word/2010/wordprocessingDrawing" xmlns:wp="http://schemas.openxmlformats.org/drawingml/2006/wordprocessingDrawing" xmlns:w10="urn:schemas-microsoft-com:office:word" xmlns:w="http://schemas.openxmlformats.org/wordprocessingml/2006/main" xmlns:w14="http://schemas.microsoft.com/office/word/2010/wordml" xmlns:w15="http://schemas.microsoft.com/office/word/2012/wordml" xmlns:w16cex="http://schemas.microsoft.com/office/word/2018/wordml/cex" xmlns:w16cid="http://schemas.microsoft.com/office/word/2016/wordml/cid" xmlns:w16="http://schemas.microsoft.com/office/word/2018/wordml" xmlns:w16sdtdh="http://schemas.microsoft.com/office/word/2020/wordml/sdtdatahash" xmlns:w16se="http://schemas.microsoft.com/office/word/2015/wordml/symex" xmlns:wpg="http://schemas.microsoft.com/office/word/2010/wordprocessingGroup" xmlns:wpi="http://schemas.microsoft.com/office/word/2010/wordprocessingInk" xmlns:wne="http://schemas.microsoft.com/office/word/2006/wordml" xmlns:wps="http://schemas.microsoft.com/office/word/2010/wordprocessingShape" mc:Ignorable="w14 w15 w16se w16cid w16 w16cex w16sdtdh wp14">
+  <w:p>
+    <w:pPr>
+      <w:pStyle w:val="Header"/>
+      <w:jc w:val="center"/>
+      <w:rPr>
+        <w:sz w:val="48"/>
+        <w:szCs w:val="48"/>
+      </w:rPr>
+    </w:pPr>
+    <w:r>
+      <w:rPr>
+        <w:sz w:val="48"/>
+        <w:szCs w:val="48"/>
+      </w:rPr>
+      <w:t>CITS3002 Report</w:t>
+    </w:r>
+  </w:p>
+</w:hdr>
 </file>
 
 <file path=word/styles.xml><?xml version="1.0" encoding="utf-8"?>
@@ -1776,17 +2240,18 @@
     <w:uiPriority w:val="9"/>
     <w:unhideWhenUsed/>
     <w:qFormat/>
-    <w:rsid w:val="00AE124B"/>
+    <w:rsid w:val="00543F89"/>
     <w:pPr>
       <w:keepNext/>
       <w:keepLines/>
       <w:spacing w:before="40" w:after="0"/>
+      <w:jc w:val="center"/>
       <w:outlineLvl w:val="1"/>
     </w:pPr>
     <w:rPr>
       <w:rFonts w:asciiTheme="majorHAnsi" w:eastAsiaTheme="majorEastAsia" w:hAnsiTheme="majorHAnsi" w:cstheme="majorBidi"/>
-      <w:color w:val="2F5496" w:themeColor="accent1" w:themeShade="BF"/>
-      <w:sz w:val="26"/>
+      <w:color w:val="4472C4" w:themeColor="accent1"/>
+      <w:sz w:val="32"/>
       <w:szCs w:val="26"/>
     </w:rPr>
   </w:style>
@@ -1798,7 +2263,7 @@
     <w:uiPriority w:val="9"/>
     <w:unhideWhenUsed/>
     <w:qFormat/>
-    <w:rsid w:val="00AE124B"/>
+    <w:rsid w:val="00007922"/>
     <w:pPr>
       <w:keepNext/>
       <w:keepLines/>
@@ -1807,6 +2272,7 @@
     </w:pPr>
     <w:rPr>
       <w:rFonts w:asciiTheme="majorHAnsi" w:eastAsiaTheme="majorEastAsia" w:hAnsiTheme="majorHAnsi" w:cstheme="majorBidi"/>
+      <w:i/>
       <w:color w:val="1F3763" w:themeColor="accent1" w:themeShade="7F"/>
       <w:sz w:val="24"/>
       <w:szCs w:val="24"/>
@@ -1862,11 +2328,11 @@
     <w:basedOn w:val="DefaultParagraphFont"/>
     <w:link w:val="Heading2"/>
     <w:uiPriority w:val="9"/>
-    <w:rsid w:val="00AE124B"/>
+    <w:rsid w:val="00543F89"/>
     <w:rPr>
       <w:rFonts w:asciiTheme="majorHAnsi" w:eastAsiaTheme="majorEastAsia" w:hAnsiTheme="majorHAnsi" w:cstheme="majorBidi"/>
-      <w:color w:val="2F5496" w:themeColor="accent1" w:themeShade="BF"/>
-      <w:sz w:val="26"/>
+      <w:color w:val="4472C4" w:themeColor="accent1"/>
+      <w:sz w:val="32"/>
       <w:szCs w:val="26"/>
     </w:rPr>
   </w:style>
@@ -1888,9 +2354,10 @@
     <w:basedOn w:val="DefaultParagraphFont"/>
     <w:link w:val="Heading3"/>
     <w:uiPriority w:val="9"/>
-    <w:rsid w:val="00AE124B"/>
+    <w:rsid w:val="00007922"/>
     <w:rPr>
       <w:rFonts w:asciiTheme="majorHAnsi" w:eastAsiaTheme="majorEastAsia" w:hAnsiTheme="majorHAnsi" w:cstheme="majorBidi"/>
+      <w:i/>
       <w:color w:val="1F3763" w:themeColor="accent1" w:themeShade="7F"/>
       <w:sz w:val="24"/>
       <w:szCs w:val="24"/>
@@ -1914,6 +2381,50 @@
       <w:sz w:val="18"/>
       <w:szCs w:val="18"/>
     </w:rPr>
+  </w:style>
+  <w:style w:type="paragraph" w:styleId="Header">
+    <w:name w:val="header"/>
+    <w:basedOn w:val="Normal"/>
+    <w:link w:val="HeaderChar"/>
+    <w:uiPriority w:val="99"/>
+    <w:unhideWhenUsed/>
+    <w:rsid w:val="00A0405C"/>
+    <w:pPr>
+      <w:tabs>
+        <w:tab w:val="center" w:pos="4513"/>
+        <w:tab w:val="right" w:pos="9026"/>
+      </w:tabs>
+      <w:spacing w:after="0" w:line="240" w:lineRule="auto"/>
+    </w:pPr>
+  </w:style>
+  <w:style w:type="character" w:customStyle="1" w:styleId="HeaderChar">
+    <w:name w:val="Header Char"/>
+    <w:basedOn w:val="DefaultParagraphFont"/>
+    <w:link w:val="Header"/>
+    <w:uiPriority w:val="99"/>
+    <w:rsid w:val="00A0405C"/>
+  </w:style>
+  <w:style w:type="paragraph" w:styleId="Footer">
+    <w:name w:val="footer"/>
+    <w:basedOn w:val="Normal"/>
+    <w:link w:val="FooterChar"/>
+    <w:uiPriority w:val="99"/>
+    <w:unhideWhenUsed/>
+    <w:rsid w:val="00A0405C"/>
+    <w:pPr>
+      <w:tabs>
+        <w:tab w:val="center" w:pos="4513"/>
+        <w:tab w:val="right" w:pos="9026"/>
+      </w:tabs>
+      <w:spacing w:after="0" w:line="240" w:lineRule="auto"/>
+    </w:pPr>
+  </w:style>
+  <w:style w:type="character" w:customStyle="1" w:styleId="FooterChar">
+    <w:name w:val="Footer Char"/>
+    <w:basedOn w:val="DefaultParagraphFont"/>
+    <w:link w:val="Footer"/>
+    <w:uiPriority w:val="99"/>
+    <w:rsid w:val="00A0405C"/>
   </w:style>
 </w:styles>
 </file>

</xml_diff>